<commit_message>
mise à jour et ecriture de la fiche d'intervension
</commit_message>
<xml_diff>
--- a/fiches_intervention.docx
+++ b/fiches_intervention.docx
@@ -1,13 +1,13 @@
 
 <file path=word/document.xml><?xml version="1.0" encoding="utf-8"?>
-<w:document xmlns:wpc="http://schemas.microsoft.com/office/word/2010/wordprocessingCanvas" xmlns:cx="http://schemas.microsoft.com/office/drawing/2014/chartex" xmlns:cx1="http://schemas.microsoft.com/office/drawing/2015/9/8/chartex" xmlns:cx2="http://schemas.microsoft.com/office/drawing/2015/10/21/chartex" xmlns:cx3="http://schemas.microsoft.com/office/drawing/2016/5/9/chartex" xmlns:cx4="http://schemas.microsoft.com/office/drawing/2016/5/10/chartex" xmlns:cx5="http://schemas.microsoft.com/office/drawing/2016/5/11/chartex" xmlns:cx6="http://schemas.microsoft.com/office/drawing/2016/5/12/chartex" xmlns:cx7="http://schemas.microsoft.com/office/drawing/2016/5/13/chartex" xmlns:cx8="http://schemas.microsoft.com/office/drawing/2016/5/14/chartex" xmlns:mc="http://schemas.openxmlformats.org/markup-compatibility/2006" xmlns:aink="http://schemas.microsoft.com/office/drawing/2016/ink" xmlns:am3d="http://schemas.microsoft.com/office/drawing/2017/model3d" xmlns:o="urn:schemas-microsoft-com:office:office" xmlns:oel="http://schemas.microsoft.com/office/2019/extlst" xmlns:r="http://schemas.openxmlformats.org/officeDocument/2006/relationships" xmlns:m="http://schemas.openxmlformats.org/officeDocument/2006/math" xmlns:v="urn:schemas-microsoft-com:vml" xmlns:wp14="http://schemas.microsoft.com/office/word/2010/wordprocessingDrawing" xmlns:wp="http://schemas.openxmlformats.org/drawingml/2006/wordprocessingDrawing" xmlns:w10="urn:schemas-microsoft-com:office:word" xmlns:w="http://schemas.openxmlformats.org/wordprocessingml/2006/main" xmlns:w14="http://schemas.microsoft.com/office/word/2010/wordml" xmlns:w15="http://schemas.microsoft.com/office/word/2012/wordml" xmlns:w16cex="http://schemas.microsoft.com/office/word/2018/wordml/cex" xmlns:w16cid="http://schemas.microsoft.com/office/word/2016/wordml/cid" xmlns:w16="http://schemas.microsoft.com/office/word/2018/wordml" xmlns:w16sdtdh="http://schemas.microsoft.com/office/word/2020/wordml/sdtdatahash" xmlns:w16se="http://schemas.microsoft.com/office/word/2015/wordml/symex" xmlns:wpg="http://schemas.microsoft.com/office/word/2010/wordprocessingGroup" xmlns:wpi="http://schemas.microsoft.com/office/word/2010/wordprocessingInk" xmlns:wne="http://schemas.microsoft.com/office/word/2006/wordml" xmlns:wps="http://schemas.microsoft.com/office/word/2010/wordprocessingShape" mc:Ignorable="w14 w15 w16se w16cid w16 w16cex w16sdtdh wp14">
+<w:document xmlns:ve="http://schemas.openxmlformats.org/markup-compatibility/2006" xmlns:o="urn:schemas-microsoft-com:office:office" xmlns:r="http://schemas.openxmlformats.org/officeDocument/2006/relationships" xmlns:m="http://schemas.openxmlformats.org/officeDocument/2006/math" xmlns:v="urn:schemas-microsoft-com:vml" xmlns:wp="http://schemas.openxmlformats.org/drawingml/2006/wordprocessingDrawing" xmlns:w10="urn:schemas-microsoft-com:office:word" xmlns:w="http://schemas.openxmlformats.org/wordprocessingml/2006/main" xmlns:wne="http://schemas.microsoft.com/office/word/2006/wordml">
   <w:body>
     <w:tbl>
       <w:tblPr>
         <w:tblStyle w:val="Grilledutableau"/>
         <w:tblW w:w="0" w:type="auto"/>
         <w:tblInd w:w="-147" w:type="dxa"/>
-        <w:tblLook w:val="04A0" w:firstRow="1" w:lastRow="0" w:firstColumn="1" w:lastColumn="0" w:noHBand="0" w:noVBand="1"/>
+        <w:tblLook w:val="04A0"/>
       </w:tblPr>
       <w:tblGrid>
         <w:gridCol w:w="1892"/>
@@ -86,14 +86,24 @@
           <w:p>
             <w:pPr>
               <w:spacing w:after="120"/>
-              <w:jc w:val="right"/>
               <w:rPr>
                 <w:rFonts w:ascii="Times New Roman" w:hAnsi="Times New Roman" w:cs="Times New Roman"/>
                 <w:b/>
+                <w:color w:val="FF0000"/>
                 <w:sz w:val="24"/>
                 <w:szCs w:val="28"/>
               </w:rPr>
             </w:pPr>
+            <w:r>
+              <w:rPr>
+                <w:rFonts w:ascii="Times New Roman" w:hAnsi="Times New Roman" w:cs="Times New Roman"/>
+                <w:b/>
+                <w:color w:val="FF0000"/>
+                <w:sz w:val="24"/>
+                <w:szCs w:val="28"/>
+              </w:rPr>
+              <w:t>17 JANVIER 2023</w:t>
+            </w:r>
           </w:p>
         </w:tc>
       </w:tr>
@@ -136,10 +146,21 @@
               <w:rPr>
                 <w:rFonts w:ascii="Times New Roman" w:hAnsi="Times New Roman" w:cs="Times New Roman"/>
                 <w:b/>
+                <w:color w:val="FF0000"/>
                 <w:sz w:val="22"/>
                 <w:szCs w:val="28"/>
               </w:rPr>
             </w:pPr>
+            <w:r>
+              <w:rPr>
+                <w:rFonts w:ascii="Times New Roman" w:hAnsi="Times New Roman" w:cs="Times New Roman"/>
+                <w:b/>
+                <w:color w:val="FF0000"/>
+                <w:sz w:val="22"/>
+                <w:szCs w:val="28"/>
+              </w:rPr>
+              <w:t>S. BARTHES</w:t>
+            </w:r>
           </w:p>
         </w:tc>
         <w:tc>
@@ -180,10 +201,21 @@
               <w:rPr>
                 <w:rFonts w:ascii="Times New Roman" w:hAnsi="Times New Roman" w:cs="Times New Roman"/>
                 <w:b/>
+                <w:color w:val="FF0000"/>
                 <w:sz w:val="22"/>
                 <w:szCs w:val="28"/>
               </w:rPr>
             </w:pPr>
+            <w:r>
+              <w:rPr>
+                <w:rFonts w:ascii="Times New Roman" w:hAnsi="Times New Roman" w:cs="Times New Roman"/>
+                <w:b/>
+                <w:color w:val="FF0000"/>
+                <w:sz w:val="22"/>
+                <w:szCs w:val="28"/>
+              </w:rPr>
+              <w:t>MISTRAL</w:t>
+            </w:r>
           </w:p>
         </w:tc>
       </w:tr>
@@ -253,10 +285,21 @@
               <w:rPr>
                 <w:rFonts w:ascii="Times New Roman" w:hAnsi="Times New Roman" w:cs="Times New Roman"/>
                 <w:b/>
+                <w:color w:val="FF0000"/>
                 <w:sz w:val="24"/>
                 <w:szCs w:val="28"/>
               </w:rPr>
             </w:pPr>
+            <w:r>
+              <w:rPr>
+                <w:rFonts w:ascii="Times New Roman" w:hAnsi="Times New Roman" w:cs="Times New Roman"/>
+                <w:b/>
+                <w:color w:val="FF0000"/>
+                <w:sz w:val="24"/>
+                <w:szCs w:val="28"/>
+              </w:rPr>
+              <w:t>ledsEtBoutons</w:t>
+            </w:r>
           </w:p>
         </w:tc>
         <w:tc>
@@ -295,10 +338,21 @@
               <w:rPr>
                 <w:rFonts w:ascii="Times New Roman" w:hAnsi="Times New Roman" w:cs="Times New Roman"/>
                 <w:b/>
+                <w:color w:val="FF0000"/>
                 <w:sz w:val="24"/>
                 <w:szCs w:val="28"/>
               </w:rPr>
             </w:pPr>
+            <w:r>
+              <w:rPr>
+                <w:rFonts w:ascii="Times New Roman" w:hAnsi="Times New Roman" w:cs="Times New Roman"/>
+                <w:b/>
+                <w:color w:val="FF0000"/>
+                <w:sz w:val="24"/>
+                <w:szCs w:val="28"/>
+              </w:rPr>
+              <w:t>1.0</w:t>
+            </w:r>
           </w:p>
         </w:tc>
       </w:tr>
@@ -399,23 +453,163 @@
           </w:p>
           <w:p>
             <w:pPr>
-              <w:rPr>
-                <w:rFonts w:ascii="Times New Roman" w:hAnsi="Times New Roman" w:cs="Times New Roman"/>
-                <w:b/>
-                <w:sz w:val="22"/>
-                <w:szCs w:val="28"/>
-              </w:rPr>
-            </w:pPr>
-          </w:p>
-          <w:p>
-            <w:pPr>
-              <w:rPr>
-                <w:rFonts w:ascii="Times New Roman" w:hAnsi="Times New Roman" w:cs="Times New Roman"/>
-                <w:b/>
-                <w:sz w:val="22"/>
-                <w:szCs w:val="28"/>
-              </w:rPr>
-            </w:pPr>
+              <w:tabs>
+                <w:tab w:val="left" w:pos="916"/>
+                <w:tab w:val="left" w:pos="1832"/>
+                <w:tab w:val="left" w:pos="2748"/>
+                <w:tab w:val="left" w:pos="3664"/>
+                <w:tab w:val="left" w:pos="4580"/>
+                <w:tab w:val="left" w:pos="5496"/>
+                <w:tab w:val="left" w:pos="6412"/>
+                <w:tab w:val="left" w:pos="7328"/>
+                <w:tab w:val="left" w:pos="8244"/>
+                <w:tab w:val="left" w:pos="9160"/>
+                <w:tab w:val="left" w:pos="10076"/>
+                <w:tab w:val="left" w:pos="10992"/>
+                <w:tab w:val="left" w:pos="11908"/>
+                <w:tab w:val="left" w:pos="12824"/>
+                <w:tab w:val="left" w:pos="13740"/>
+                <w:tab w:val="left" w:pos="14656"/>
+              </w:tabs>
+              <w:spacing w:after="0" w:line="240" w:lineRule="auto"/>
+              <w:rPr>
+                <w:rFonts w:ascii="Courier New" w:eastAsia="Times New Roman" w:hAnsi="Courier New" w:cs="Courier New"/>
+                <w:color w:val="FF0000"/>
+                <w:sz w:val="20"/>
+                <w:szCs w:val="20"/>
+              </w:rPr>
+            </w:pPr>
+            <w:r>
+              <w:rPr>
+                <w:rFonts w:ascii="Courier New" w:eastAsia="Times New Roman" w:hAnsi="Courier New" w:cs="Courier New"/>
+                <w:color w:val="FF0000"/>
+                <w:sz w:val="20"/>
+                <w:szCs w:val="20"/>
+              </w:rPr>
+              <w:t>Le sens de variation lorsqu'on appuie sur le Bouton 3 (clavier compris)</w:t>
+            </w:r>
+            <w:r>
+              <w:rPr>
+                <w:rFonts w:ascii="Courier New" w:eastAsia="Times New Roman" w:hAnsi="Courier New" w:cs="Courier New"/>
+                <w:color w:val="FF0000"/>
+                <w:sz w:val="20"/>
+                <w:szCs w:val="20"/>
+              </w:rPr>
+              <w:t>.</w:t>
+            </w:r>
+            <w:r>
+              <w:rPr>
+                <w:rFonts w:ascii="Courier New" w:eastAsia="Times New Roman" w:hAnsi="Courier New" w:cs="Courier New"/>
+                <w:color w:val="FF0000"/>
+                <w:sz w:val="20"/>
+                <w:szCs w:val="20"/>
+              </w:rPr>
+              <w:br/>
+              <w:t>L'oubli du thread clavier.</w:t>
+            </w:r>
+          </w:p>
+          <w:p>
+            <w:pPr>
+              <w:tabs>
+                <w:tab w:val="left" w:pos="916"/>
+                <w:tab w:val="left" w:pos="1832"/>
+                <w:tab w:val="left" w:pos="2748"/>
+                <w:tab w:val="left" w:pos="3664"/>
+                <w:tab w:val="left" w:pos="4580"/>
+                <w:tab w:val="left" w:pos="5496"/>
+                <w:tab w:val="left" w:pos="6412"/>
+                <w:tab w:val="left" w:pos="7328"/>
+                <w:tab w:val="left" w:pos="8244"/>
+                <w:tab w:val="left" w:pos="9160"/>
+                <w:tab w:val="left" w:pos="10076"/>
+                <w:tab w:val="left" w:pos="10992"/>
+                <w:tab w:val="left" w:pos="11908"/>
+                <w:tab w:val="left" w:pos="12824"/>
+                <w:tab w:val="left" w:pos="13740"/>
+                <w:tab w:val="left" w:pos="14656"/>
+              </w:tabs>
+              <w:spacing w:after="0" w:line="240" w:lineRule="auto"/>
+              <w:rPr>
+                <w:rFonts w:ascii="Courier New" w:eastAsia="Times New Roman" w:hAnsi="Courier New" w:cs="Courier New"/>
+                <w:color w:val="FF0000"/>
+                <w:sz w:val="20"/>
+                <w:szCs w:val="20"/>
+              </w:rPr>
+            </w:pPr>
+            <w:r>
+              <w:rPr>
+                <w:rFonts w:ascii="Courier New" w:eastAsia="Times New Roman" w:hAnsi="Courier New" w:cs="Courier New"/>
+                <w:color w:val="FF0000"/>
+                <w:sz w:val="20"/>
+                <w:szCs w:val="20"/>
+              </w:rPr>
+              <w:t>L</w:t>
+            </w:r>
+            <w:r>
+              <w:rPr>
+                <w:rFonts w:ascii="Courier New" w:eastAsia="Times New Roman" w:hAnsi="Courier New" w:cs="Courier New"/>
+                <w:color w:val="FF0000"/>
+                <w:sz w:val="20"/>
+                <w:szCs w:val="20"/>
+              </w:rPr>
+              <w:t>e pointeur CPiface</w:t>
+            </w:r>
+            <w:r>
+              <w:rPr>
+                <w:rFonts w:ascii="Courier New" w:eastAsia="Times New Roman" w:hAnsi="Courier New" w:cs="Courier New"/>
+                <w:color w:val="FF0000"/>
+                <w:sz w:val="20"/>
+                <w:szCs w:val="20"/>
+              </w:rPr>
+              <w:t xml:space="preserve"> oubliés dans le thread Boutons.</w:t>
+            </w:r>
+          </w:p>
+          <w:p>
+            <w:pPr>
+              <w:tabs>
+                <w:tab w:val="left" w:pos="916"/>
+                <w:tab w:val="left" w:pos="1832"/>
+                <w:tab w:val="left" w:pos="2748"/>
+                <w:tab w:val="left" w:pos="3664"/>
+                <w:tab w:val="left" w:pos="4580"/>
+                <w:tab w:val="left" w:pos="5496"/>
+                <w:tab w:val="left" w:pos="6412"/>
+                <w:tab w:val="left" w:pos="7328"/>
+                <w:tab w:val="left" w:pos="8244"/>
+                <w:tab w:val="left" w:pos="9160"/>
+                <w:tab w:val="left" w:pos="10076"/>
+                <w:tab w:val="left" w:pos="10992"/>
+                <w:tab w:val="left" w:pos="11908"/>
+                <w:tab w:val="left" w:pos="12824"/>
+                <w:tab w:val="left" w:pos="13740"/>
+                <w:tab w:val="left" w:pos="14656"/>
+              </w:tabs>
+              <w:spacing w:after="0" w:line="240" w:lineRule="auto"/>
+              <w:rPr>
+                <w:rFonts w:ascii="Courier New" w:eastAsia="Times New Roman" w:hAnsi="Courier New" w:cs="Courier New"/>
+                <w:color w:val="FF0000"/>
+                <w:sz w:val="20"/>
+                <w:szCs w:val="20"/>
+              </w:rPr>
+            </w:pPr>
+            <w:r>
+              <w:rPr>
+                <w:rFonts w:ascii="Courier New" w:eastAsia="Times New Roman" w:hAnsi="Courier New" w:cs="Courier New"/>
+                <w:color w:val="FF0000"/>
+                <w:sz w:val="20"/>
+                <w:szCs w:val="20"/>
+              </w:rPr>
+              <w:t xml:space="preserve">Mauvais transtipage dans </w:t>
+            </w:r>
+            <w:r>
+              <w:rPr>
+                <w:rFonts w:ascii="Courier New" w:eastAsia="Times New Roman" w:hAnsi="Courier New" w:cs="Courier New"/>
+                <w:color w:val="FF0000"/>
+                <w:sz w:val="20"/>
+                <w:szCs w:val="20"/>
+              </w:rPr>
+              <w:t>du pointeur ptr_DonneesPartagees dans le thread Clavier.</w:t>
+            </w:r>
           </w:p>
         </w:tc>
       </w:tr>
@@ -449,51 +643,101 @@
           </w:p>
           <w:p>
             <w:pPr>
-              <w:rPr>
-                <w:b/>
-                <w:szCs w:val="28"/>
-              </w:rPr>
-            </w:pPr>
-          </w:p>
-          <w:p>
-            <w:pPr>
-              <w:rPr>
-                <w:rFonts w:ascii="Times New Roman" w:hAnsi="Times New Roman" w:cs="Times New Roman"/>
-                <w:b/>
-                <w:sz w:val="22"/>
-                <w:szCs w:val="28"/>
-              </w:rPr>
-            </w:pPr>
-          </w:p>
-          <w:p>
-            <w:pPr>
-              <w:rPr>
-                <w:rFonts w:ascii="Times New Roman" w:hAnsi="Times New Roman" w:cs="Times New Roman"/>
-                <w:b/>
-                <w:sz w:val="22"/>
-                <w:szCs w:val="28"/>
-              </w:rPr>
-            </w:pPr>
-          </w:p>
-          <w:p>
-            <w:pPr>
-              <w:rPr>
-                <w:rFonts w:ascii="Times New Roman" w:hAnsi="Times New Roman" w:cs="Times New Roman"/>
-                <w:b/>
-                <w:sz w:val="22"/>
-                <w:szCs w:val="28"/>
-              </w:rPr>
-            </w:pPr>
-          </w:p>
-          <w:p>
-            <w:pPr>
-              <w:rPr>
-                <w:rFonts w:ascii="Times New Roman" w:hAnsi="Times New Roman" w:cs="Times New Roman"/>
-                <w:b/>
-                <w:sz w:val="22"/>
-                <w:szCs w:val="28"/>
-              </w:rPr>
-            </w:pPr>
+              <w:pStyle w:val="Sansinterligne"/>
+              <w:rPr>
+                <w:rFonts w:ascii="Courier New" w:hAnsi="Courier New" w:cs="Courier New"/>
+                <w:color w:val="FF0000"/>
+                <w:sz w:val="20"/>
+                <w:szCs w:val="20"/>
+              </w:rPr>
+            </w:pPr>
+            <w:r>
+              <w:rPr>
+                <w:rFonts w:ascii="Courier New" w:hAnsi="Courier New" w:cs="Courier New"/>
+                <w:color w:val="FF0000"/>
+                <w:sz w:val="20"/>
+                <w:szCs w:val="20"/>
+              </w:rPr>
+              <w:t xml:space="preserve">Ajout du thread clavier dans le </w:t>
+            </w:r>
+            <w:r>
+              <w:rPr>
+                <w:rFonts w:ascii="Courier New" w:hAnsi="Courier New" w:cs="Courier New"/>
+                <w:color w:val="FF0000"/>
+                <w:sz w:val="20"/>
+                <w:szCs w:val="20"/>
+              </w:rPr>
+              <w:t>main.</w:t>
+            </w:r>
+          </w:p>
+          <w:p>
+            <w:pPr>
+              <w:pStyle w:val="Sansinterligne"/>
+              <w:rPr>
+                <w:rFonts w:ascii="Courier New" w:hAnsi="Courier New" w:cs="Courier New"/>
+                <w:color w:val="FF0000"/>
+                <w:sz w:val="20"/>
+                <w:szCs w:val="20"/>
+              </w:rPr>
+            </w:pPr>
+            <w:r>
+              <w:rPr>
+                <w:rFonts w:ascii="Courier New" w:hAnsi="Courier New" w:cs="Courier New"/>
+                <w:color w:val="FF0000"/>
+                <w:sz w:val="20"/>
+                <w:szCs w:val="20"/>
+              </w:rPr>
+              <w:t>Ajout de l’instruction break dans le thread boutons dans le bloc case 3</w:t>
+            </w:r>
+            <w:r>
+              <w:rPr>
+                <w:rFonts w:ascii="Courier New" w:hAnsi="Courier New" w:cs="Courier New"/>
+                <w:color w:val="FF0000"/>
+                <w:sz w:val="20"/>
+                <w:szCs w:val="20"/>
+              </w:rPr>
+              <w:t>.</w:t>
+            </w:r>
+          </w:p>
+          <w:p>
+            <w:pPr>
+              <w:pStyle w:val="Sansinterligne"/>
+              <w:rPr>
+                <w:rFonts w:ascii="Courier New" w:hAnsi="Courier New" w:cs="Courier New"/>
+                <w:color w:val="FF0000"/>
+                <w:sz w:val="20"/>
+                <w:szCs w:val="20"/>
+              </w:rPr>
+            </w:pPr>
+            <w:r>
+              <w:rPr>
+                <w:rFonts w:ascii="Courier New" w:hAnsi="Courier New" w:cs="Courier New"/>
+                <w:color w:val="FF0000"/>
+                <w:sz w:val="20"/>
+                <w:szCs w:val="20"/>
+              </w:rPr>
+              <w:t>Mettre le sens selon le sens de DonneePartagées.</w:t>
+            </w:r>
+          </w:p>
+          <w:p>
+            <w:pPr>
+              <w:pStyle w:val="Sansinterligne"/>
+              <w:rPr>
+                <w:rFonts w:ascii="Courier New" w:hAnsi="Courier New" w:cs="Courier New"/>
+                <w:color w:val="FF0000"/>
+                <w:sz w:val="20"/>
+                <w:szCs w:val="20"/>
+              </w:rPr>
+            </w:pPr>
+            <w:r>
+              <w:rPr>
+                <w:rFonts w:ascii="Courier New" w:hAnsi="Courier New" w:cs="Courier New"/>
+                <w:color w:val="FF0000"/>
+                <w:sz w:val="20"/>
+                <w:szCs w:val="20"/>
+              </w:rPr>
+              <w:t>Ajout du pointeur Piface du parametre data.</w:t>
+            </w:r>
           </w:p>
         </w:tc>
       </w:tr>
@@ -567,6 +811,7 @@
             </w:pPr>
             <w:r>
               <w:rPr>
+                <w:color w:val="FF0000"/>
                 <w:sz w:val="24"/>
                 <w:szCs w:val="28"/>
               </w:rPr>
@@ -574,20 +819,12 @@
             </w:r>
             <w:r>
               <w:rPr>
+                <w:color w:val="FF0000"/>
                 <w:sz w:val="24"/>
                 <w:szCs w:val="28"/>
               </w:rPr>
-              <w:t xml:space="preserve"> </w:t>
-            </w:r>
-            <w:proofErr w:type="gramStart"/>
-            <w:r>
-              <w:rPr>
-                <w:sz w:val="24"/>
-                <w:szCs w:val="28"/>
-              </w:rPr>
-              <w:t>oui</w:t>
-            </w:r>
-            <w:proofErr w:type="gramEnd"/>
+              <w:t xml:space="preserve"> oui</w:t>
+            </w:r>
             <w:r>
               <w:rPr>
                 <w:sz w:val="24"/>
@@ -687,33 +924,19 @@
                 <w:sz w:val="24"/>
                 <w:szCs w:val="28"/>
               </w:rPr>
-              <w:t xml:space="preserve"> </w:t>
-            </w:r>
-            <w:proofErr w:type="gramStart"/>
-            <w:r>
-              <w:rPr>
+              <w:t xml:space="preserve"> oui </w:t>
+            </w:r>
+            <w:r>
+              <w:rPr>
+                <w:color w:val="FF0000"/>
                 <w:sz w:val="24"/>
                 <w:szCs w:val="28"/>
               </w:rPr>
-              <w:t>oui</w:t>
-            </w:r>
-            <w:proofErr w:type="gramEnd"/>
-            <w:r>
-              <w:rPr>
-                <w:sz w:val="24"/>
-                <w:szCs w:val="28"/>
-              </w:rPr>
-              <w:t xml:space="preserve"> </w:t>
-            </w:r>
-            <w:r>
-              <w:rPr>
-                <w:sz w:val="24"/>
-                <w:szCs w:val="28"/>
-              </w:rPr>
               <w:sym w:font="Wingdings" w:char="F072"/>
             </w:r>
             <w:r>
               <w:rPr>
+                <w:color w:val="FF0000"/>
                 <w:sz w:val="24"/>
                 <w:szCs w:val="28"/>
               </w:rPr>
@@ -792,33 +1015,19 @@
                 <w:sz w:val="24"/>
                 <w:szCs w:val="28"/>
               </w:rPr>
-              <w:t xml:space="preserve"> </w:t>
-            </w:r>
-            <w:proofErr w:type="gramStart"/>
-            <w:r>
-              <w:rPr>
+              <w:t xml:space="preserve"> oui </w:t>
+            </w:r>
+            <w:r>
+              <w:rPr>
+                <w:color w:val="FF0000"/>
                 <w:sz w:val="24"/>
                 <w:szCs w:val="28"/>
               </w:rPr>
-              <w:t>oui</w:t>
-            </w:r>
-            <w:proofErr w:type="gramEnd"/>
-            <w:r>
-              <w:rPr>
-                <w:sz w:val="24"/>
-                <w:szCs w:val="28"/>
-              </w:rPr>
-              <w:t xml:space="preserve"> </w:t>
-            </w:r>
-            <w:r>
-              <w:rPr>
-                <w:sz w:val="24"/>
-                <w:szCs w:val="28"/>
-              </w:rPr>
               <w:sym w:font="Wingdings" w:char="F072"/>
             </w:r>
             <w:r>
               <w:rPr>
+                <w:color w:val="FF0000"/>
                 <w:sz w:val="24"/>
                 <w:szCs w:val="28"/>
               </w:rPr>
@@ -961,10 +1170,20 @@
               <w:jc w:val="center"/>
               <w:rPr>
                 <w:rFonts w:ascii="Times New Roman" w:hAnsi="Times New Roman" w:cs="Times New Roman"/>
+                <w:color w:val="FF0000"/>
                 <w:sz w:val="24"/>
                 <w:szCs w:val="28"/>
               </w:rPr>
             </w:pPr>
+            <w:r>
+              <w:rPr>
+                <w:rFonts w:ascii="Times New Roman" w:hAnsi="Times New Roman" w:cs="Times New Roman"/>
+                <w:color w:val="FF0000"/>
+                <w:sz w:val="24"/>
+                <w:szCs w:val="28"/>
+              </w:rPr>
+              <w:t>1h10min</w:t>
+            </w:r>
           </w:p>
         </w:tc>
         <w:tc>
@@ -1002,10 +1221,20 @@
               <w:jc w:val="center"/>
               <w:rPr>
                 <w:rFonts w:ascii="Times New Roman" w:hAnsi="Times New Roman" w:cs="Times New Roman"/>
+                <w:color w:val="FF0000"/>
                 <w:sz w:val="24"/>
                 <w:szCs w:val="28"/>
               </w:rPr>
             </w:pPr>
+            <w:r>
+              <w:rPr>
+                <w:rFonts w:ascii="Times New Roman" w:hAnsi="Times New Roman" w:cs="Times New Roman"/>
+                <w:color w:val="FF0000"/>
+                <w:sz w:val="24"/>
+                <w:szCs w:val="28"/>
+              </w:rPr>
+              <w:t>80€</w:t>
+            </w:r>
           </w:p>
         </w:tc>
       </w:tr>
@@ -1190,10 +1419,20 @@
               <w:jc w:val="center"/>
               <w:rPr>
                 <w:rFonts w:ascii="Times New Roman" w:hAnsi="Times New Roman" w:cs="Times New Roman"/>
+                <w:color w:val="FF0000"/>
                 <w:sz w:val="24"/>
                 <w:szCs w:val="28"/>
               </w:rPr>
             </w:pPr>
+            <w:r>
+              <w:rPr>
+                <w:rFonts w:ascii="Times New Roman" w:hAnsi="Times New Roman" w:cs="Times New Roman"/>
+                <w:color w:val="FF0000"/>
+                <w:sz w:val="24"/>
+                <w:szCs w:val="28"/>
+              </w:rPr>
+              <w:t>70,35€</w:t>
+            </w:r>
           </w:p>
         </w:tc>
       </w:tr>
@@ -1288,6 +1527,7 @@
           <w:p>
             <w:pPr>
               <w:spacing w:after="0"/>
+              <w:jc w:val="center"/>
               <w:rPr>
                 <w:rFonts w:ascii="Times New Roman" w:hAnsi="Times New Roman" w:cs="Times New Roman"/>
                 <w:b/>
@@ -1295,6 +1535,16 @@
                 <w:szCs w:val="28"/>
               </w:rPr>
             </w:pPr>
+            <w:r>
+              <w:rPr>
+                <w:rFonts w:ascii="Times New Roman" w:hAnsi="Times New Roman" w:cs="Times New Roman"/>
+                <w:b/>
+                <w:color w:val="FF0000"/>
+                <w:sz w:val="22"/>
+                <w:szCs w:val="28"/>
+              </w:rPr>
+              <w:t>S. BARTHES</w:t>
+            </w:r>
           </w:p>
           <w:p>
             <w:pPr>
@@ -1321,10 +1571,21 @@
               <w:rPr>
                 <w:rFonts w:ascii="Times New Roman" w:hAnsi="Times New Roman" w:cs="Times New Roman"/>
                 <w:b/>
+                <w:color w:val="FF0000"/>
                 <w:sz w:val="24"/>
                 <w:szCs w:val="28"/>
               </w:rPr>
             </w:pPr>
+            <w:r>
+              <w:rPr>
+                <w:rFonts w:ascii="Times New Roman" w:hAnsi="Times New Roman" w:cs="Times New Roman"/>
+                <w:b/>
+                <w:color w:val="FF0000"/>
+                <w:sz w:val="24"/>
+                <w:szCs w:val="28"/>
+              </w:rPr>
+              <w:t>MISTRAL THEO</w:t>
+            </w:r>
           </w:p>
         </w:tc>
       </w:tr>
@@ -1357,7 +1618,7 @@
           <w:left w:w="70" w:type="dxa"/>
           <w:right w:w="70" w:type="dxa"/>
         </w:tblCellMar>
-        <w:tblLook w:val="0000" w:firstRow="0" w:lastRow="0" w:firstColumn="0" w:lastColumn="0" w:noHBand="0" w:noVBand="0"/>
+        <w:tblLook w:val="0000"/>
       </w:tblPr>
       <w:tblGrid>
         <w:gridCol w:w="3070"/>
@@ -1537,7 +1798,7 @@
               <w:tblStyle w:val="Grilledutableau"/>
               <w:tblW w:w="0" w:type="auto"/>
               <w:tblLayout w:type="fixed"/>
-              <w:tblLook w:val="04A0" w:firstRow="1" w:lastRow="0" w:firstColumn="1" w:lastColumn="0" w:noHBand="0" w:noVBand="1"/>
+              <w:tblLook w:val="04A0"/>
             </w:tblPr>
             <w:tblGrid>
               <w:gridCol w:w="3020"/>
@@ -1824,19 +2085,8 @@
                       <w:bCs/>
                       <w:color w:val="auto"/>
                     </w:rPr>
-                    <w:t xml:space="preserve">Gestion de </w:t>
+                    <w:t>Gestion de la  fin</w:t>
                   </w:r>
-                  <w:proofErr w:type="gramStart"/>
-                  <w:r>
-                    <w:rPr>
-                      <w:rFonts w:ascii="Times New Roman" w:hAnsi="Times New Roman" w:cs="Times New Roman"/>
-                      <w:b/>
-                      <w:bCs/>
-                      <w:color w:val="auto"/>
-                    </w:rPr>
-                    <w:t>la  fin</w:t>
-                  </w:r>
-                  <w:proofErr w:type="gramEnd"/>
                 </w:p>
               </w:tc>
               <w:tc>
@@ -2037,21 +2287,12 @@
                 <w:szCs w:val="36"/>
               </w:rPr>
             </w:pPr>
-            <w:proofErr w:type="spellStart"/>
             <w:r>
               <w:rPr>
                 <w:sz w:val="36"/>
                 <w:szCs w:val="36"/>
               </w:rPr>
-              <w:t>Status</w:t>
-            </w:r>
-            <w:proofErr w:type="spellEnd"/>
-            <w:r>
-              <w:rPr>
-                <w:sz w:val="36"/>
-                <w:szCs w:val="36"/>
-              </w:rPr>
-              <w:t> :</w:t>
+              <w:t>Status :</w:t>
             </w:r>
           </w:p>
         </w:tc>
@@ -2812,21 +3053,12 @@
                 <w:u w:val="single"/>
               </w:rPr>
             </w:pPr>
-            <w:proofErr w:type="spellStart"/>
             <w:r>
               <w:rPr>
                 <w:sz w:val="40"/>
                 <w:szCs w:val="40"/>
               </w:rPr>
-              <w:t>Status</w:t>
-            </w:r>
-            <w:proofErr w:type="spellEnd"/>
-            <w:r>
-              <w:rPr>
-                <w:sz w:val="40"/>
-                <w:szCs w:val="40"/>
-              </w:rPr>
-              <w:t> :</w:t>
+              <w:t>Status :</w:t>
             </w:r>
           </w:p>
         </w:tc>
@@ -3326,7 +3558,7 @@
 </file>
 
 <file path=word/endnotes.xml><?xml version="1.0" encoding="utf-8"?>
-<w:endnotes xmlns:wpc="http://schemas.microsoft.com/office/word/2010/wordprocessingCanvas" xmlns:cx="http://schemas.microsoft.com/office/drawing/2014/chartex" xmlns:cx1="http://schemas.microsoft.com/office/drawing/2015/9/8/chartex" xmlns:cx2="http://schemas.microsoft.com/office/drawing/2015/10/21/chartex" xmlns:cx3="http://schemas.microsoft.com/office/drawing/2016/5/9/chartex" xmlns:cx4="http://schemas.microsoft.com/office/drawing/2016/5/10/chartex" xmlns:cx5="http://schemas.microsoft.com/office/drawing/2016/5/11/chartex" xmlns:cx6="http://schemas.microsoft.com/office/drawing/2016/5/12/chartex" xmlns:cx7="http://schemas.microsoft.com/office/drawing/2016/5/13/chartex" xmlns:cx8="http://schemas.microsoft.com/office/drawing/2016/5/14/chartex" xmlns:mc="http://schemas.openxmlformats.org/markup-compatibility/2006" xmlns:aink="http://schemas.microsoft.com/office/drawing/2016/ink" xmlns:am3d="http://schemas.microsoft.com/office/drawing/2017/model3d" xmlns:o="urn:schemas-microsoft-com:office:office" xmlns:oel="http://schemas.microsoft.com/office/2019/extlst" xmlns:r="http://schemas.openxmlformats.org/officeDocument/2006/relationships" xmlns:m="http://schemas.openxmlformats.org/officeDocument/2006/math" xmlns:v="urn:schemas-microsoft-com:vml" xmlns:wp14="http://schemas.microsoft.com/office/word/2010/wordprocessingDrawing" xmlns:wp="http://schemas.openxmlformats.org/drawingml/2006/wordprocessingDrawing" xmlns:w10="urn:schemas-microsoft-com:office:word" xmlns:w="http://schemas.openxmlformats.org/wordprocessingml/2006/main" xmlns:w14="http://schemas.microsoft.com/office/word/2010/wordml" xmlns:w15="http://schemas.microsoft.com/office/word/2012/wordml" xmlns:w16cex="http://schemas.microsoft.com/office/word/2018/wordml/cex" xmlns:w16cid="http://schemas.microsoft.com/office/word/2016/wordml/cid" xmlns:w16="http://schemas.microsoft.com/office/word/2018/wordml" xmlns:w16sdtdh="http://schemas.microsoft.com/office/word/2020/wordml/sdtdatahash" xmlns:w16se="http://schemas.microsoft.com/office/word/2015/wordml/symex" xmlns:wpg="http://schemas.microsoft.com/office/word/2010/wordprocessingGroup" xmlns:wpi="http://schemas.microsoft.com/office/word/2010/wordprocessingInk" xmlns:wne="http://schemas.microsoft.com/office/word/2006/wordml" xmlns:wps="http://schemas.microsoft.com/office/word/2010/wordprocessingShape" mc:Ignorable="w14 w15 w16se w16cid w16 w16cex w16sdtdh wp14">
+<w:endnotes xmlns:ve="http://schemas.openxmlformats.org/markup-compatibility/2006" xmlns:o="urn:schemas-microsoft-com:office:office" xmlns:r="http://schemas.openxmlformats.org/officeDocument/2006/relationships" xmlns:m="http://schemas.openxmlformats.org/officeDocument/2006/math" xmlns:v="urn:schemas-microsoft-com:vml" xmlns:wp="http://schemas.openxmlformats.org/drawingml/2006/wordprocessingDrawing" xmlns:w10="urn:schemas-microsoft-com:office:word" xmlns:w="http://schemas.openxmlformats.org/wordprocessingml/2006/main" xmlns:wne="http://schemas.microsoft.com/office/word/2006/wordml">
   <w:endnote w:type="separator" w:id="-1">
     <w:p>
       <w:r>
@@ -3345,7 +3577,7 @@
 </file>
 
 <file path=word/footer1.xml><?xml version="1.0" encoding="utf-8"?>
-<w:ftr xmlns:wpc="http://schemas.microsoft.com/office/word/2010/wordprocessingCanvas" xmlns:cx="http://schemas.microsoft.com/office/drawing/2014/chartex" xmlns:cx1="http://schemas.microsoft.com/office/drawing/2015/9/8/chartex" xmlns:cx2="http://schemas.microsoft.com/office/drawing/2015/10/21/chartex" xmlns:cx3="http://schemas.microsoft.com/office/drawing/2016/5/9/chartex" xmlns:cx4="http://schemas.microsoft.com/office/drawing/2016/5/10/chartex" xmlns:cx5="http://schemas.microsoft.com/office/drawing/2016/5/11/chartex" xmlns:cx6="http://schemas.microsoft.com/office/drawing/2016/5/12/chartex" xmlns:cx7="http://schemas.microsoft.com/office/drawing/2016/5/13/chartex" xmlns:cx8="http://schemas.microsoft.com/office/drawing/2016/5/14/chartex" xmlns:mc="http://schemas.openxmlformats.org/markup-compatibility/2006" xmlns:aink="http://schemas.microsoft.com/office/drawing/2016/ink" xmlns:am3d="http://schemas.microsoft.com/office/drawing/2017/model3d" xmlns:o="urn:schemas-microsoft-com:office:office" xmlns:oel="http://schemas.microsoft.com/office/2019/extlst" xmlns:r="http://schemas.openxmlformats.org/officeDocument/2006/relationships" xmlns:m="http://schemas.openxmlformats.org/officeDocument/2006/math" xmlns:v="urn:schemas-microsoft-com:vml" xmlns:wp14="http://schemas.microsoft.com/office/word/2010/wordprocessingDrawing" xmlns:wp="http://schemas.openxmlformats.org/drawingml/2006/wordprocessingDrawing" xmlns:w10="urn:schemas-microsoft-com:office:word" xmlns:w="http://schemas.openxmlformats.org/wordprocessingml/2006/main" xmlns:w14="http://schemas.microsoft.com/office/word/2010/wordml" xmlns:w15="http://schemas.microsoft.com/office/word/2012/wordml" xmlns:w16cex="http://schemas.microsoft.com/office/word/2018/wordml/cex" xmlns:w16cid="http://schemas.microsoft.com/office/word/2016/wordml/cid" xmlns:w16="http://schemas.microsoft.com/office/word/2018/wordml" xmlns:w16sdtdh="http://schemas.microsoft.com/office/word/2020/wordml/sdtdatahash" xmlns:w16se="http://schemas.microsoft.com/office/word/2015/wordml/symex" xmlns:wpg="http://schemas.microsoft.com/office/word/2010/wordprocessingGroup" xmlns:wpi="http://schemas.microsoft.com/office/word/2010/wordprocessingInk" xmlns:wne="http://schemas.microsoft.com/office/word/2006/wordml" xmlns:wps="http://schemas.microsoft.com/office/word/2010/wordprocessingShape" mc:Ignorable="w14 w15 w16se w16cid w16 w16cex w16sdtdh wp14">
+<w:ftr xmlns:ve="http://schemas.openxmlformats.org/markup-compatibility/2006" xmlns:o="urn:schemas-microsoft-com:office:office" xmlns:r="http://schemas.openxmlformats.org/officeDocument/2006/relationships" xmlns:m="http://schemas.openxmlformats.org/officeDocument/2006/math" xmlns:v="urn:schemas-microsoft-com:vml" xmlns:wp="http://schemas.openxmlformats.org/drawingml/2006/wordprocessingDrawing" xmlns:w10="urn:schemas-microsoft-com:office:word" xmlns:w="http://schemas.openxmlformats.org/wordprocessingml/2006/main" xmlns:wne="http://schemas.microsoft.com/office/word/2006/wordml">
   <w:p>
     <w:pPr>
       <w:pStyle w:val="Pieddepage"/>
@@ -3358,7 +3590,7 @@
 </file>
 
 <file path=word/footnotes.xml><?xml version="1.0" encoding="utf-8"?>
-<w:footnotes xmlns:wpc="http://schemas.microsoft.com/office/word/2010/wordprocessingCanvas" xmlns:cx="http://schemas.microsoft.com/office/drawing/2014/chartex" xmlns:cx1="http://schemas.microsoft.com/office/drawing/2015/9/8/chartex" xmlns:cx2="http://schemas.microsoft.com/office/drawing/2015/10/21/chartex" xmlns:cx3="http://schemas.microsoft.com/office/drawing/2016/5/9/chartex" xmlns:cx4="http://schemas.microsoft.com/office/drawing/2016/5/10/chartex" xmlns:cx5="http://schemas.microsoft.com/office/drawing/2016/5/11/chartex" xmlns:cx6="http://schemas.microsoft.com/office/drawing/2016/5/12/chartex" xmlns:cx7="http://schemas.microsoft.com/office/drawing/2016/5/13/chartex" xmlns:cx8="http://schemas.microsoft.com/office/drawing/2016/5/14/chartex" xmlns:mc="http://schemas.openxmlformats.org/markup-compatibility/2006" xmlns:aink="http://schemas.microsoft.com/office/drawing/2016/ink" xmlns:am3d="http://schemas.microsoft.com/office/drawing/2017/model3d" xmlns:o="urn:schemas-microsoft-com:office:office" xmlns:oel="http://schemas.microsoft.com/office/2019/extlst" xmlns:r="http://schemas.openxmlformats.org/officeDocument/2006/relationships" xmlns:m="http://schemas.openxmlformats.org/officeDocument/2006/math" xmlns:v="urn:schemas-microsoft-com:vml" xmlns:wp14="http://schemas.microsoft.com/office/word/2010/wordprocessingDrawing" xmlns:wp="http://schemas.openxmlformats.org/drawingml/2006/wordprocessingDrawing" xmlns:w10="urn:schemas-microsoft-com:office:word" xmlns:w="http://schemas.openxmlformats.org/wordprocessingml/2006/main" xmlns:w14="http://schemas.microsoft.com/office/word/2010/wordml" xmlns:w15="http://schemas.microsoft.com/office/word/2012/wordml" xmlns:w16cex="http://schemas.microsoft.com/office/word/2018/wordml/cex" xmlns:w16cid="http://schemas.microsoft.com/office/word/2016/wordml/cid" xmlns:w16="http://schemas.microsoft.com/office/word/2018/wordml" xmlns:w16sdtdh="http://schemas.microsoft.com/office/word/2020/wordml/sdtdatahash" xmlns:w16se="http://schemas.microsoft.com/office/word/2015/wordml/symex" xmlns:wpg="http://schemas.microsoft.com/office/word/2010/wordprocessingGroup" xmlns:wpi="http://schemas.microsoft.com/office/word/2010/wordprocessingInk" xmlns:wne="http://schemas.microsoft.com/office/word/2006/wordml" xmlns:wps="http://schemas.microsoft.com/office/word/2010/wordprocessingShape" mc:Ignorable="w14 w15 w16se w16cid w16 w16cex w16sdtdh wp14">
+<w:footnotes xmlns:ve="http://schemas.openxmlformats.org/markup-compatibility/2006" xmlns:o="urn:schemas-microsoft-com:office:office" xmlns:r="http://schemas.openxmlformats.org/officeDocument/2006/relationships" xmlns:m="http://schemas.openxmlformats.org/officeDocument/2006/math" xmlns:v="urn:schemas-microsoft-com:vml" xmlns:wp="http://schemas.openxmlformats.org/drawingml/2006/wordprocessingDrawing" xmlns:w10="urn:schemas-microsoft-com:office:word" xmlns:w="http://schemas.openxmlformats.org/wordprocessingml/2006/main" xmlns:wne="http://schemas.microsoft.com/office/word/2006/wordml">
   <w:footnote w:type="separator" w:id="-1">
     <w:p>
       <w:r>
@@ -3377,8 +3609,8 @@
 </file>
 
 <file path=word/numbering.xml><?xml version="1.0" encoding="utf-8"?>
-<w:numbering xmlns:wpc="http://schemas.microsoft.com/office/word/2010/wordprocessingCanvas" xmlns:cx="http://schemas.microsoft.com/office/drawing/2014/chartex" xmlns:cx1="http://schemas.microsoft.com/office/drawing/2015/9/8/chartex" xmlns:cx2="http://schemas.microsoft.com/office/drawing/2015/10/21/chartex" xmlns:cx3="http://schemas.microsoft.com/office/drawing/2016/5/9/chartex" xmlns:cx4="http://schemas.microsoft.com/office/drawing/2016/5/10/chartex" xmlns:cx5="http://schemas.microsoft.com/office/drawing/2016/5/11/chartex" xmlns:cx6="http://schemas.microsoft.com/office/drawing/2016/5/12/chartex" xmlns:cx7="http://schemas.microsoft.com/office/drawing/2016/5/13/chartex" xmlns:cx8="http://schemas.microsoft.com/office/drawing/2016/5/14/chartex" xmlns:mc="http://schemas.openxmlformats.org/markup-compatibility/2006" xmlns:aink="http://schemas.microsoft.com/office/drawing/2016/ink" xmlns:am3d="http://schemas.microsoft.com/office/drawing/2017/model3d" xmlns:o="urn:schemas-microsoft-com:office:office" xmlns:oel="http://schemas.microsoft.com/office/2019/extlst" xmlns:r="http://schemas.openxmlformats.org/officeDocument/2006/relationships" xmlns:m="http://schemas.openxmlformats.org/officeDocument/2006/math" xmlns:v="urn:schemas-microsoft-com:vml" xmlns:wp14="http://schemas.microsoft.com/office/word/2010/wordprocessingDrawing" xmlns:wp="http://schemas.openxmlformats.org/drawingml/2006/wordprocessingDrawing" xmlns:w10="urn:schemas-microsoft-com:office:word" xmlns:w="http://schemas.openxmlformats.org/wordprocessingml/2006/main" xmlns:w14="http://schemas.microsoft.com/office/word/2010/wordml" xmlns:w15="http://schemas.microsoft.com/office/word/2012/wordml" xmlns:w16cex="http://schemas.microsoft.com/office/word/2018/wordml/cex" xmlns:w16cid="http://schemas.microsoft.com/office/word/2016/wordml/cid" xmlns:w16="http://schemas.microsoft.com/office/word/2018/wordml" xmlns:w16sdtdh="http://schemas.microsoft.com/office/word/2020/wordml/sdtdatahash" xmlns:w16se="http://schemas.microsoft.com/office/word/2015/wordml/symex" xmlns:wpg="http://schemas.microsoft.com/office/word/2010/wordprocessingGroup" xmlns:wpi="http://schemas.microsoft.com/office/word/2010/wordprocessingInk" xmlns:wne="http://schemas.microsoft.com/office/word/2006/wordml" xmlns:wps="http://schemas.microsoft.com/office/word/2010/wordprocessingShape" mc:Ignorable="w14 w15 w16se w16cid w16 w16cex w16sdtdh wp14">
-  <w:abstractNum w:abstractNumId="0" w15:restartNumberingAfterBreak="0">
+<w:numbering xmlns:ve="http://schemas.openxmlformats.org/markup-compatibility/2006" xmlns:o="urn:schemas-microsoft-com:office:office" xmlns:r="http://schemas.openxmlformats.org/officeDocument/2006/relationships" xmlns:m="http://schemas.openxmlformats.org/officeDocument/2006/math" xmlns:v="urn:schemas-microsoft-com:vml" xmlns:wp="http://schemas.openxmlformats.org/drawingml/2006/wordprocessingDrawing" xmlns:w10="urn:schemas-microsoft-com:office:word" xmlns:w="http://schemas.openxmlformats.org/wordprocessingml/2006/main" xmlns:wne="http://schemas.microsoft.com/office/word/2006/wordml">
+  <w:abstractNum w:abstractNumId="0">
     <w:nsid w:val="FFFFFF88"/>
     <w:multiLevelType w:val="singleLevel"/>
     <w:tmpl w:val="DCE48FC0"/>
@@ -3395,7 +3627,7 @@
       </w:pPr>
     </w:lvl>
   </w:abstractNum>
-  <w:abstractNum w:abstractNumId="1" w15:restartNumberingAfterBreak="0">
+  <w:abstractNum w:abstractNumId="1">
     <w:nsid w:val="03377E00"/>
     <w:multiLevelType w:val="singleLevel"/>
     <w:tmpl w:val="040C000F"/>
@@ -3412,7 +3644,7 @@
       </w:rPr>
     </w:lvl>
   </w:abstractNum>
-  <w:abstractNum w:abstractNumId="2" w15:restartNumberingAfterBreak="0">
+  <w:abstractNum w:abstractNumId="2">
     <w:nsid w:val="04450493"/>
     <w:multiLevelType w:val="multilevel"/>
     <w:tmpl w:val="61323C24"/>
@@ -3552,7 +3784,7 @@
       </w:rPr>
     </w:lvl>
   </w:abstractNum>
-  <w:abstractNum w:abstractNumId="3" w15:restartNumberingAfterBreak="0">
+  <w:abstractNum w:abstractNumId="3">
     <w:nsid w:val="06D1420F"/>
     <w:multiLevelType w:val="multilevel"/>
     <w:tmpl w:val="1652B16C"/>
@@ -3643,7 +3875,7 @@
       </w:pPr>
     </w:lvl>
   </w:abstractNum>
-  <w:abstractNum w:abstractNumId="4" w15:restartNumberingAfterBreak="0">
+  <w:abstractNum w:abstractNumId="4">
     <w:nsid w:val="10471AFF"/>
     <w:multiLevelType w:val="hybridMultilevel"/>
     <w:tmpl w:val="CBC24BD0"/>
@@ -3756,7 +3988,7 @@
       </w:rPr>
     </w:lvl>
   </w:abstractNum>
-  <w:abstractNum w:abstractNumId="5" w15:restartNumberingAfterBreak="0">
+  <w:abstractNum w:abstractNumId="5">
     <w:nsid w:val="12BF4AAD"/>
     <w:multiLevelType w:val="hybridMultilevel"/>
     <w:tmpl w:val="CF78C860"/>
@@ -3868,7 +4100,7 @@
       </w:rPr>
     </w:lvl>
   </w:abstractNum>
-  <w:abstractNum w:abstractNumId="6" w15:restartNumberingAfterBreak="0">
+  <w:abstractNum w:abstractNumId="6">
     <w:nsid w:val="12F16172"/>
     <w:multiLevelType w:val="hybridMultilevel"/>
     <w:tmpl w:val="2C621722"/>
@@ -3981,7 +4213,7 @@
       </w:rPr>
     </w:lvl>
   </w:abstractNum>
-  <w:abstractNum w:abstractNumId="7" w15:restartNumberingAfterBreak="0">
+  <w:abstractNum w:abstractNumId="7">
     <w:nsid w:val="194A6754"/>
     <w:multiLevelType w:val="hybridMultilevel"/>
     <w:tmpl w:val="C5EC9EF4"/>
@@ -4094,7 +4326,7 @@
       </w:rPr>
     </w:lvl>
   </w:abstractNum>
-  <w:abstractNum w:abstractNumId="8" w15:restartNumberingAfterBreak="0">
+  <w:abstractNum w:abstractNumId="8">
     <w:nsid w:val="1EF66F4A"/>
     <w:multiLevelType w:val="hybridMultilevel"/>
     <w:tmpl w:val="F3B299E0"/>
@@ -4183,7 +4415,7 @@
       </w:pPr>
     </w:lvl>
   </w:abstractNum>
-  <w:abstractNum w:abstractNumId="9" w15:restartNumberingAfterBreak="0">
+  <w:abstractNum w:abstractNumId="9">
     <w:nsid w:val="21404921"/>
     <w:multiLevelType w:val="multilevel"/>
     <w:tmpl w:val="7B8C0F14"/>
@@ -4323,7 +4555,7 @@
       </w:rPr>
     </w:lvl>
   </w:abstractNum>
-  <w:abstractNum w:abstractNumId="10" w15:restartNumberingAfterBreak="0">
+  <w:abstractNum w:abstractNumId="10">
     <w:nsid w:val="22B52C8A"/>
     <w:multiLevelType w:val="multilevel"/>
     <w:tmpl w:val="10B8DD8E"/>
@@ -4463,7 +4695,7 @@
       </w:rPr>
     </w:lvl>
   </w:abstractNum>
-  <w:abstractNum w:abstractNumId="11" w15:restartNumberingAfterBreak="0">
+  <w:abstractNum w:abstractNumId="11">
     <w:nsid w:val="2F7A0A6D"/>
     <w:multiLevelType w:val="singleLevel"/>
     <w:tmpl w:val="3AD6A60A"/>
@@ -4483,7 +4715,7 @@
       </w:rPr>
     </w:lvl>
   </w:abstractNum>
-  <w:abstractNum w:abstractNumId="12" w15:restartNumberingAfterBreak="0">
+  <w:abstractNum w:abstractNumId="12">
     <w:nsid w:val="3CFC5344"/>
     <w:multiLevelType w:val="hybridMultilevel"/>
     <w:tmpl w:val="EA52CE9C"/>
@@ -4596,7 +4828,7 @@
       </w:rPr>
     </w:lvl>
   </w:abstractNum>
-  <w:abstractNum w:abstractNumId="13" w15:restartNumberingAfterBreak="0">
+  <w:abstractNum w:abstractNumId="13">
     <w:nsid w:val="3CFD72FD"/>
     <w:multiLevelType w:val="multilevel"/>
     <w:tmpl w:val="50C2B92E"/>
@@ -4745,7 +4977,7 @@
       </w:rPr>
     </w:lvl>
   </w:abstractNum>
-  <w:abstractNum w:abstractNumId="14" w15:restartNumberingAfterBreak="0">
+  <w:abstractNum w:abstractNumId="14">
     <w:nsid w:val="452723CD"/>
     <w:multiLevelType w:val="hybridMultilevel"/>
     <w:tmpl w:val="2ABCBD8A"/>
@@ -4858,7 +5090,7 @@
       </w:rPr>
     </w:lvl>
   </w:abstractNum>
-  <w:abstractNum w:abstractNumId="15" w15:restartNumberingAfterBreak="0">
+  <w:abstractNum w:abstractNumId="15">
     <w:nsid w:val="45AF054E"/>
     <w:multiLevelType w:val="hybridMultilevel"/>
     <w:tmpl w:val="A364BEAA"/>
@@ -4947,7 +5179,7 @@
       </w:pPr>
     </w:lvl>
   </w:abstractNum>
-  <w:abstractNum w:abstractNumId="16" w15:restartNumberingAfterBreak="0">
+  <w:abstractNum w:abstractNumId="16">
     <w:nsid w:val="4ABD714D"/>
     <w:multiLevelType w:val="singleLevel"/>
     <w:tmpl w:val="D2C2E240"/>
@@ -4968,7 +5200,7 @@
       </w:rPr>
     </w:lvl>
   </w:abstractNum>
-  <w:abstractNum w:abstractNumId="17" w15:restartNumberingAfterBreak="0">
+  <w:abstractNum w:abstractNumId="17">
     <w:nsid w:val="4B7B7965"/>
     <w:multiLevelType w:val="hybridMultilevel"/>
     <w:tmpl w:val="355EA2CE"/>
@@ -5081,7 +5313,7 @@
       </w:rPr>
     </w:lvl>
   </w:abstractNum>
-  <w:abstractNum w:abstractNumId="18" w15:restartNumberingAfterBreak="0">
+  <w:abstractNum w:abstractNumId="18">
     <w:nsid w:val="5414385A"/>
     <w:multiLevelType w:val="hybridMultilevel"/>
     <w:tmpl w:val="6F4883CE"/>
@@ -5194,7 +5426,7 @@
       </w:rPr>
     </w:lvl>
   </w:abstractNum>
-  <w:abstractNum w:abstractNumId="19" w15:restartNumberingAfterBreak="0">
+  <w:abstractNum w:abstractNumId="19">
     <w:nsid w:val="559913A9"/>
     <w:multiLevelType w:val="singleLevel"/>
     <w:tmpl w:val="25407178"/>
@@ -5216,7 +5448,7 @@
       </w:rPr>
     </w:lvl>
   </w:abstractNum>
-  <w:abstractNum w:abstractNumId="20" w15:restartNumberingAfterBreak="0">
+  <w:abstractNum w:abstractNumId="20">
     <w:nsid w:val="560119CB"/>
     <w:multiLevelType w:val="singleLevel"/>
     <w:tmpl w:val="7508185C"/>
@@ -5236,7 +5468,7 @@
       </w:rPr>
     </w:lvl>
   </w:abstractNum>
-  <w:abstractNum w:abstractNumId="21" w15:restartNumberingAfterBreak="0">
+  <w:abstractNum w:abstractNumId="21">
     <w:nsid w:val="58562173"/>
     <w:multiLevelType w:val="singleLevel"/>
     <w:tmpl w:val="FE70DD66"/>
@@ -5256,7 +5488,7 @@
       </w:rPr>
     </w:lvl>
   </w:abstractNum>
-  <w:abstractNum w:abstractNumId="22" w15:restartNumberingAfterBreak="0">
+  <w:abstractNum w:abstractNumId="22">
     <w:nsid w:val="5C6B340F"/>
     <w:multiLevelType w:val="hybridMultilevel"/>
     <w:tmpl w:val="1652B16C"/>
@@ -5347,7 +5579,7 @@
       </w:pPr>
     </w:lvl>
   </w:abstractNum>
-  <w:abstractNum w:abstractNumId="23" w15:restartNumberingAfterBreak="0">
+  <w:abstractNum w:abstractNumId="23">
     <w:nsid w:val="5CD77A15"/>
     <w:multiLevelType w:val="singleLevel"/>
     <w:tmpl w:val="912EFB70"/>
@@ -5367,7 +5599,7 @@
       </w:rPr>
     </w:lvl>
   </w:abstractNum>
-  <w:abstractNum w:abstractNumId="24" w15:restartNumberingAfterBreak="0">
+  <w:abstractNum w:abstractNumId="24">
     <w:nsid w:val="5EB062BE"/>
     <w:multiLevelType w:val="singleLevel"/>
     <w:tmpl w:val="BBBCCC88"/>
@@ -5388,7 +5620,7 @@
       </w:rPr>
     </w:lvl>
   </w:abstractNum>
-  <w:abstractNum w:abstractNumId="25" w15:restartNumberingAfterBreak="0">
+  <w:abstractNum w:abstractNumId="25">
     <w:nsid w:val="61ED0278"/>
     <w:multiLevelType w:val="singleLevel"/>
     <w:tmpl w:val="69E29BAA"/>
@@ -5406,7 +5638,7 @@
       </w:pPr>
     </w:lvl>
   </w:abstractNum>
-  <w:abstractNum w:abstractNumId="26" w15:restartNumberingAfterBreak="0">
+  <w:abstractNum w:abstractNumId="26">
     <w:nsid w:val="62C72EEE"/>
     <w:multiLevelType w:val="multilevel"/>
     <w:tmpl w:val="42504E5A"/>
@@ -5555,7 +5787,7 @@
       </w:rPr>
     </w:lvl>
   </w:abstractNum>
-  <w:abstractNum w:abstractNumId="27" w15:restartNumberingAfterBreak="0">
+  <w:abstractNum w:abstractNumId="27">
     <w:nsid w:val="63AC77CA"/>
     <w:multiLevelType w:val="multilevel"/>
     <w:tmpl w:val="3C6A1264"/>
@@ -5644,7 +5876,7 @@
       </w:pPr>
     </w:lvl>
   </w:abstractNum>
-  <w:abstractNum w:abstractNumId="28" w15:restartNumberingAfterBreak="0">
+  <w:abstractNum w:abstractNumId="28">
     <w:nsid w:val="664F3537"/>
     <w:multiLevelType w:val="singleLevel"/>
     <w:tmpl w:val="9BAA73FE"/>
@@ -5665,7 +5897,7 @@
       </w:rPr>
     </w:lvl>
   </w:abstractNum>
-  <w:abstractNum w:abstractNumId="29" w15:restartNumberingAfterBreak="0">
+  <w:abstractNum w:abstractNumId="29">
     <w:nsid w:val="66883EDF"/>
     <w:multiLevelType w:val="hybridMultilevel"/>
     <w:tmpl w:val="809E9482"/>
@@ -5754,7 +5986,7 @@
       </w:pPr>
     </w:lvl>
   </w:abstractNum>
-  <w:abstractNum w:abstractNumId="30" w15:restartNumberingAfterBreak="0">
+  <w:abstractNum w:abstractNumId="30">
     <w:nsid w:val="6B380120"/>
     <w:multiLevelType w:val="hybridMultilevel"/>
     <w:tmpl w:val="04AC87A8"/>
@@ -5840,7 +6072,7 @@
       </w:pPr>
     </w:lvl>
   </w:abstractNum>
-  <w:abstractNum w:abstractNumId="31" w15:restartNumberingAfterBreak="0">
+  <w:abstractNum w:abstractNumId="31">
     <w:nsid w:val="711B726C"/>
     <w:multiLevelType w:val="multilevel"/>
     <w:tmpl w:val="3C6A1264"/>
@@ -5929,7 +6161,7 @@
       </w:pPr>
     </w:lvl>
   </w:abstractNum>
-  <w:abstractNum w:abstractNumId="32" w15:restartNumberingAfterBreak="0">
+  <w:abstractNum w:abstractNumId="32">
     <w:nsid w:val="76377D58"/>
     <w:multiLevelType w:val="multilevel"/>
     <w:tmpl w:val="BA5855B6"/>
@@ -6068,7 +6300,7 @@
       </w:rPr>
     </w:lvl>
   </w:abstractNum>
-  <w:abstractNum w:abstractNumId="33" w15:restartNumberingAfterBreak="0">
+  <w:abstractNum w:abstractNumId="33">
     <w:nsid w:val="76EE5DCA"/>
     <w:multiLevelType w:val="hybridMultilevel"/>
     <w:tmpl w:val="3C6A1264"/>
@@ -6157,7 +6389,7 @@
       </w:pPr>
     </w:lvl>
   </w:abstractNum>
-  <w:abstractNum w:abstractNumId="34" w15:restartNumberingAfterBreak="0">
+  <w:abstractNum w:abstractNumId="34">
     <w:nsid w:val="782741FF"/>
     <w:multiLevelType w:val="hybridMultilevel"/>
     <w:tmpl w:val="D566636A"/>
@@ -6297,7 +6529,7 @@
       </w:rPr>
     </w:lvl>
   </w:abstractNum>
-  <w:abstractNum w:abstractNumId="35" w15:restartNumberingAfterBreak="0">
+  <w:abstractNum w:abstractNumId="35">
     <w:nsid w:val="7A640F65"/>
     <w:multiLevelType w:val="hybridMultilevel"/>
     <w:tmpl w:val="2D046C08"/>
@@ -6410,7 +6642,7 @@
       </w:rPr>
     </w:lvl>
   </w:abstractNum>
-  <w:abstractNum w:abstractNumId="36" w15:restartNumberingAfterBreak="0">
+  <w:abstractNum w:abstractNumId="36">
     <w:nsid w:val="7EB006C5"/>
     <w:multiLevelType w:val="multilevel"/>
     <w:tmpl w:val="3C6A1264"/>
@@ -6499,122 +6731,122 @@
       </w:pPr>
     </w:lvl>
   </w:abstractNum>
-  <w:num w:numId="1" w16cid:durableId="513148974">
+  <w:num w:numId="1">
     <w:abstractNumId w:val="9"/>
   </w:num>
-  <w:num w:numId="2" w16cid:durableId="1160847827">
+  <w:num w:numId="2">
     <w:abstractNumId w:val="2"/>
   </w:num>
-  <w:num w:numId="3" w16cid:durableId="1387291118">
+  <w:num w:numId="3">
     <w:abstractNumId w:val="1"/>
   </w:num>
-  <w:num w:numId="4" w16cid:durableId="1878858647">
+  <w:num w:numId="4">
     <w:abstractNumId w:val="0"/>
   </w:num>
-  <w:num w:numId="5" w16cid:durableId="2122334051">
+  <w:num w:numId="5">
     <w:abstractNumId w:val="20"/>
   </w:num>
-  <w:num w:numId="6" w16cid:durableId="432824314">
+  <w:num w:numId="6">
     <w:abstractNumId w:val="24"/>
   </w:num>
-  <w:num w:numId="7" w16cid:durableId="825319524">
+  <w:num w:numId="7">
     <w:abstractNumId w:val="16"/>
   </w:num>
-  <w:num w:numId="8" w16cid:durableId="1151094041">
+  <w:num w:numId="8">
     <w:abstractNumId w:val="19"/>
   </w:num>
-  <w:num w:numId="9" w16cid:durableId="1618100725">
+  <w:num w:numId="9">
     <w:abstractNumId w:val="25"/>
   </w:num>
-  <w:num w:numId="10" w16cid:durableId="794521007">
+  <w:num w:numId="10">
     <w:abstractNumId w:val="28"/>
   </w:num>
-  <w:num w:numId="11" w16cid:durableId="536896393">
+  <w:num w:numId="11">
     <w:abstractNumId w:val="10"/>
   </w:num>
-  <w:num w:numId="12" w16cid:durableId="1794522378">
+  <w:num w:numId="12">
     <w:abstractNumId w:val="32"/>
   </w:num>
-  <w:num w:numId="13" w16cid:durableId="975068937">
+  <w:num w:numId="13">
     <w:abstractNumId w:val="11"/>
   </w:num>
-  <w:num w:numId="14" w16cid:durableId="473177951">
+  <w:num w:numId="14">
     <w:abstractNumId w:val="21"/>
   </w:num>
-  <w:num w:numId="15" w16cid:durableId="1420715971">
+  <w:num w:numId="15">
     <w:abstractNumId w:val="23"/>
   </w:num>
-  <w:num w:numId="16" w16cid:durableId="1390228804">
+  <w:num w:numId="16">
     <w:abstractNumId w:val="12"/>
   </w:num>
-  <w:num w:numId="17" w16cid:durableId="1890022395">
+  <w:num w:numId="17">
     <w:abstractNumId w:val="13"/>
   </w:num>
-  <w:num w:numId="18" w16cid:durableId="1258442904">
+  <w:num w:numId="18">
     <w:abstractNumId w:val="26"/>
   </w:num>
-  <w:num w:numId="19" w16cid:durableId="484510516">
+  <w:num w:numId="19">
     <w:abstractNumId w:val="15"/>
   </w:num>
-  <w:num w:numId="20" w16cid:durableId="2083525979">
+  <w:num w:numId="20">
     <w:abstractNumId w:val="29"/>
   </w:num>
-  <w:num w:numId="21" w16cid:durableId="959608447">
+  <w:num w:numId="21">
     <w:abstractNumId w:val="35"/>
   </w:num>
-  <w:num w:numId="22" w16cid:durableId="283580085">
+  <w:num w:numId="22">
     <w:abstractNumId w:val="14"/>
   </w:num>
-  <w:num w:numId="23" w16cid:durableId="2037921960">
+  <w:num w:numId="23">
     <w:abstractNumId w:val="22"/>
   </w:num>
-  <w:num w:numId="24" w16cid:durableId="1973098878">
+  <w:num w:numId="24">
     <w:abstractNumId w:val="3"/>
   </w:num>
-  <w:num w:numId="25" w16cid:durableId="1558128385">
+  <w:num w:numId="25">
     <w:abstractNumId w:val="7"/>
   </w:num>
-  <w:num w:numId="26" w16cid:durableId="227812788">
+  <w:num w:numId="26">
     <w:abstractNumId w:val="33"/>
   </w:num>
-  <w:num w:numId="27" w16cid:durableId="1352340735">
+  <w:num w:numId="27">
     <w:abstractNumId w:val="36"/>
   </w:num>
-  <w:num w:numId="28" w16cid:durableId="178013780">
+  <w:num w:numId="28">
     <w:abstractNumId w:val="31"/>
   </w:num>
-  <w:num w:numId="29" w16cid:durableId="2139491958">
+  <w:num w:numId="29">
     <w:abstractNumId w:val="27"/>
   </w:num>
-  <w:num w:numId="30" w16cid:durableId="1220938772">
+  <w:num w:numId="30">
     <w:abstractNumId w:val="4"/>
   </w:num>
-  <w:num w:numId="31" w16cid:durableId="312953961">
+  <w:num w:numId="31">
     <w:abstractNumId w:val="17"/>
   </w:num>
-  <w:num w:numId="32" w16cid:durableId="1891762310">
+  <w:num w:numId="32">
     <w:abstractNumId w:val="8"/>
   </w:num>
-  <w:num w:numId="33" w16cid:durableId="976910536">
+  <w:num w:numId="33">
     <w:abstractNumId w:val="34"/>
   </w:num>
-  <w:num w:numId="34" w16cid:durableId="554122853">
+  <w:num w:numId="34">
     <w:abstractNumId w:val="18"/>
   </w:num>
-  <w:num w:numId="35" w16cid:durableId="162934831">
+  <w:num w:numId="35">
     <w:abstractNumId w:val="6"/>
   </w:num>
-  <w:num w:numId="36" w16cid:durableId="1480224485">
+  <w:num w:numId="36">
     <w:abstractNumId w:val="5"/>
   </w:num>
-  <w:num w:numId="37" w16cid:durableId="1531726307">
+  <w:num w:numId="37">
     <w:abstractNumId w:val="30"/>
   </w:num>
 </w:numbering>
 </file>
 
 <file path=word/styles.xml><?xml version="1.0" encoding="utf-8"?>
-<w:styles xmlns:mc="http://schemas.openxmlformats.org/markup-compatibility/2006" xmlns:r="http://schemas.openxmlformats.org/officeDocument/2006/relationships" xmlns:w="http://schemas.openxmlformats.org/wordprocessingml/2006/main" xmlns:w14="http://schemas.microsoft.com/office/word/2010/wordml" xmlns:w15="http://schemas.microsoft.com/office/word/2012/wordml" xmlns:w16cex="http://schemas.microsoft.com/office/word/2018/wordml/cex" xmlns:w16cid="http://schemas.microsoft.com/office/word/2016/wordml/cid" xmlns:w16="http://schemas.microsoft.com/office/word/2018/wordml" xmlns:w16sdtdh="http://schemas.microsoft.com/office/word/2020/wordml/sdtdatahash" xmlns:w16se="http://schemas.microsoft.com/office/word/2015/wordml/symex" mc:Ignorable="w14 w15 w16se w16cid w16 w16cex w16sdtdh">
+<w:styles xmlns:r="http://schemas.openxmlformats.org/officeDocument/2006/relationships" xmlns:w="http://schemas.openxmlformats.org/wordprocessingml/2006/main">
   <w:docDefaults>
     <w:rPrDefault>
       <w:rPr>
@@ -6630,7 +6862,7 @@
       </w:pPr>
     </w:pPrDefault>
   </w:docDefaults>
-  <w:latentStyles w:defLockedState="0" w:defUIPriority="0" w:defSemiHidden="0" w:defUnhideWhenUsed="0" w:defQFormat="0" w:count="376">
+  <w:latentStyles w:defLockedState="0" w:defUIPriority="0" w:defSemiHidden="0" w:defUnhideWhenUsed="0" w:defQFormat="0" w:count="267">
     <w:lsdException w:name="Normal" w:qFormat="1"/>
     <w:lsdException w:name="heading 1" w:uiPriority="9" w:qFormat="1"/>
     <w:lsdException w:name="heading 2" w:semiHidden="1" w:uiPriority="9" w:unhideWhenUsed="1" w:qFormat="1"/>
@@ -6650,6 +6882,7 @@
     <w:lsdException w:name="Strong" w:uiPriority="22" w:qFormat="1"/>
     <w:lsdException w:name="Emphasis" w:uiPriority="20" w:qFormat="1"/>
     <w:lsdException w:name="Normal (Web)" w:uiPriority="99"/>
+    <w:lsdException w:name="HTML Preformatted" w:uiPriority="99"/>
     <w:lsdException w:name="HTML Variable" w:semiHidden="1" w:unhideWhenUsed="1"/>
     <w:lsdException w:name="Normal Table" w:semiHidden="1" w:unhideWhenUsed="1"/>
     <w:lsdException w:name="Outline List 3" w:semiHidden="1" w:unhideWhenUsed="1"/>
@@ -6809,115 +7042,6 @@
     <w:lsdException w:name="Book Title" w:uiPriority="33" w:qFormat="1"/>
     <w:lsdException w:name="Bibliography" w:semiHidden="1" w:uiPriority="37" w:unhideWhenUsed="1"/>
     <w:lsdException w:name="TOC Heading" w:semiHidden="1" w:uiPriority="39" w:unhideWhenUsed="1" w:qFormat="1"/>
-    <w:lsdException w:name="Plain Table 1" w:uiPriority="41"/>
-    <w:lsdException w:name="Plain Table 2" w:uiPriority="42"/>
-    <w:lsdException w:name="Plain Table 3" w:uiPriority="43"/>
-    <w:lsdException w:name="Plain Table 4" w:uiPriority="44"/>
-    <w:lsdException w:name="Plain Table 5" w:uiPriority="45"/>
-    <w:lsdException w:name="Grid Table Light" w:uiPriority="40"/>
-    <w:lsdException w:name="Grid Table 1 Light" w:uiPriority="46"/>
-    <w:lsdException w:name="Grid Table 2" w:uiPriority="47"/>
-    <w:lsdException w:name="Grid Table 3" w:uiPriority="48"/>
-    <w:lsdException w:name="Grid Table 4" w:uiPriority="49"/>
-    <w:lsdException w:name="Grid Table 5 Dark" w:uiPriority="50"/>
-    <w:lsdException w:name="Grid Table 6 Colorful" w:uiPriority="51"/>
-    <w:lsdException w:name="Grid Table 7 Colorful" w:uiPriority="52"/>
-    <w:lsdException w:name="Grid Table 1 Light Accent 1" w:uiPriority="46"/>
-    <w:lsdException w:name="Grid Table 2 Accent 1" w:uiPriority="47"/>
-    <w:lsdException w:name="Grid Table 3 Accent 1" w:uiPriority="48"/>
-    <w:lsdException w:name="Grid Table 4 Accent 1" w:uiPriority="49"/>
-    <w:lsdException w:name="Grid Table 5 Dark Accent 1" w:uiPriority="50"/>
-    <w:lsdException w:name="Grid Table 6 Colorful Accent 1" w:uiPriority="51"/>
-    <w:lsdException w:name="Grid Table 7 Colorful Accent 1" w:uiPriority="52"/>
-    <w:lsdException w:name="Grid Table 1 Light Accent 2" w:uiPriority="46"/>
-    <w:lsdException w:name="Grid Table 2 Accent 2" w:uiPriority="47"/>
-    <w:lsdException w:name="Grid Table 3 Accent 2" w:uiPriority="48"/>
-    <w:lsdException w:name="Grid Table 4 Accent 2" w:uiPriority="49"/>
-    <w:lsdException w:name="Grid Table 5 Dark Accent 2" w:uiPriority="50"/>
-    <w:lsdException w:name="Grid Table 6 Colorful Accent 2" w:uiPriority="51"/>
-    <w:lsdException w:name="Grid Table 7 Colorful Accent 2" w:uiPriority="52"/>
-    <w:lsdException w:name="Grid Table 1 Light Accent 3" w:uiPriority="46"/>
-    <w:lsdException w:name="Grid Table 2 Accent 3" w:uiPriority="47"/>
-    <w:lsdException w:name="Grid Table 3 Accent 3" w:uiPriority="48"/>
-    <w:lsdException w:name="Grid Table 4 Accent 3" w:uiPriority="49"/>
-    <w:lsdException w:name="Grid Table 5 Dark Accent 3" w:uiPriority="50"/>
-    <w:lsdException w:name="Grid Table 6 Colorful Accent 3" w:uiPriority="51"/>
-    <w:lsdException w:name="Grid Table 7 Colorful Accent 3" w:uiPriority="52"/>
-    <w:lsdException w:name="Grid Table 1 Light Accent 4" w:uiPriority="46"/>
-    <w:lsdException w:name="Grid Table 2 Accent 4" w:uiPriority="47"/>
-    <w:lsdException w:name="Grid Table 3 Accent 4" w:uiPriority="48"/>
-    <w:lsdException w:name="Grid Table 4 Accent 4" w:uiPriority="49"/>
-    <w:lsdException w:name="Grid Table 5 Dark Accent 4" w:uiPriority="50"/>
-    <w:lsdException w:name="Grid Table 6 Colorful Accent 4" w:uiPriority="51"/>
-    <w:lsdException w:name="Grid Table 7 Colorful Accent 4" w:uiPriority="52"/>
-    <w:lsdException w:name="Grid Table 1 Light Accent 5" w:uiPriority="46"/>
-    <w:lsdException w:name="Grid Table 2 Accent 5" w:uiPriority="47"/>
-    <w:lsdException w:name="Grid Table 3 Accent 5" w:uiPriority="48"/>
-    <w:lsdException w:name="Grid Table 4 Accent 5" w:uiPriority="49"/>
-    <w:lsdException w:name="Grid Table 5 Dark Accent 5" w:uiPriority="50"/>
-    <w:lsdException w:name="Grid Table 6 Colorful Accent 5" w:uiPriority="51"/>
-    <w:lsdException w:name="Grid Table 7 Colorful Accent 5" w:uiPriority="52"/>
-    <w:lsdException w:name="Grid Table 1 Light Accent 6" w:uiPriority="46"/>
-    <w:lsdException w:name="Grid Table 2 Accent 6" w:uiPriority="47"/>
-    <w:lsdException w:name="Grid Table 3 Accent 6" w:uiPriority="48"/>
-    <w:lsdException w:name="Grid Table 4 Accent 6" w:uiPriority="49"/>
-    <w:lsdException w:name="Grid Table 5 Dark Accent 6" w:uiPriority="50"/>
-    <w:lsdException w:name="Grid Table 6 Colorful Accent 6" w:uiPriority="51"/>
-    <w:lsdException w:name="Grid Table 7 Colorful Accent 6" w:uiPriority="52"/>
-    <w:lsdException w:name="List Table 1 Light" w:uiPriority="46"/>
-    <w:lsdException w:name="List Table 2" w:uiPriority="47"/>
-    <w:lsdException w:name="List Table 3" w:uiPriority="48"/>
-    <w:lsdException w:name="List Table 4" w:uiPriority="49"/>
-    <w:lsdException w:name="List Table 5 Dark" w:uiPriority="50"/>
-    <w:lsdException w:name="List Table 6 Colorful" w:uiPriority="51"/>
-    <w:lsdException w:name="List Table 7 Colorful" w:uiPriority="52"/>
-    <w:lsdException w:name="List Table 1 Light Accent 1" w:uiPriority="46"/>
-    <w:lsdException w:name="List Table 2 Accent 1" w:uiPriority="47"/>
-    <w:lsdException w:name="List Table 3 Accent 1" w:uiPriority="48"/>
-    <w:lsdException w:name="List Table 4 Accent 1" w:uiPriority="49"/>
-    <w:lsdException w:name="List Table 5 Dark Accent 1" w:uiPriority="50"/>
-    <w:lsdException w:name="List Table 6 Colorful Accent 1" w:uiPriority="51"/>
-    <w:lsdException w:name="List Table 7 Colorful Accent 1" w:uiPriority="52"/>
-    <w:lsdException w:name="List Table 1 Light Accent 2" w:uiPriority="46"/>
-    <w:lsdException w:name="List Table 2 Accent 2" w:uiPriority="47"/>
-    <w:lsdException w:name="List Table 3 Accent 2" w:uiPriority="48"/>
-    <w:lsdException w:name="List Table 4 Accent 2" w:uiPriority="49"/>
-    <w:lsdException w:name="List Table 5 Dark Accent 2" w:uiPriority="50"/>
-    <w:lsdException w:name="List Table 6 Colorful Accent 2" w:uiPriority="51"/>
-    <w:lsdException w:name="List Table 7 Colorful Accent 2" w:uiPriority="52"/>
-    <w:lsdException w:name="List Table 1 Light Accent 3" w:uiPriority="46"/>
-    <w:lsdException w:name="List Table 2 Accent 3" w:uiPriority="47"/>
-    <w:lsdException w:name="List Table 3 Accent 3" w:uiPriority="48"/>
-    <w:lsdException w:name="List Table 4 Accent 3" w:uiPriority="49"/>
-    <w:lsdException w:name="List Table 5 Dark Accent 3" w:uiPriority="50"/>
-    <w:lsdException w:name="List Table 6 Colorful Accent 3" w:uiPriority="51"/>
-    <w:lsdException w:name="List Table 7 Colorful Accent 3" w:uiPriority="52"/>
-    <w:lsdException w:name="List Table 1 Light Accent 4" w:uiPriority="46"/>
-    <w:lsdException w:name="List Table 2 Accent 4" w:uiPriority="47"/>
-    <w:lsdException w:name="List Table 3 Accent 4" w:uiPriority="48"/>
-    <w:lsdException w:name="List Table 4 Accent 4" w:uiPriority="49"/>
-    <w:lsdException w:name="List Table 5 Dark Accent 4" w:uiPriority="50"/>
-    <w:lsdException w:name="List Table 6 Colorful Accent 4" w:uiPriority="51"/>
-    <w:lsdException w:name="List Table 7 Colorful Accent 4" w:uiPriority="52"/>
-    <w:lsdException w:name="List Table 1 Light Accent 5" w:uiPriority="46"/>
-    <w:lsdException w:name="List Table 2 Accent 5" w:uiPriority="47"/>
-    <w:lsdException w:name="List Table 3 Accent 5" w:uiPriority="48"/>
-    <w:lsdException w:name="List Table 4 Accent 5" w:uiPriority="49"/>
-    <w:lsdException w:name="List Table 5 Dark Accent 5" w:uiPriority="50"/>
-    <w:lsdException w:name="List Table 6 Colorful Accent 5" w:uiPriority="51"/>
-    <w:lsdException w:name="List Table 7 Colorful Accent 5" w:uiPriority="52"/>
-    <w:lsdException w:name="List Table 1 Light Accent 6" w:uiPriority="46"/>
-    <w:lsdException w:name="List Table 2 Accent 6" w:uiPriority="47"/>
-    <w:lsdException w:name="List Table 3 Accent 6" w:uiPriority="48"/>
-    <w:lsdException w:name="List Table 4 Accent 6" w:uiPriority="49"/>
-    <w:lsdException w:name="List Table 5 Dark Accent 6" w:uiPriority="50"/>
-    <w:lsdException w:name="List Table 6 Colorful Accent 6" w:uiPriority="51"/>
-    <w:lsdException w:name="List Table 7 Colorful Accent 6" w:uiPriority="52"/>
-    <w:lsdException w:name="Mention" w:semiHidden="1" w:uiPriority="99" w:unhideWhenUsed="1"/>
-    <w:lsdException w:name="Smart Hyperlink" w:semiHidden="1" w:uiPriority="99" w:unhideWhenUsed="1"/>
-    <w:lsdException w:name="Hashtag" w:semiHidden="1" w:uiPriority="99" w:unhideWhenUsed="1"/>
-    <w:lsdException w:name="Unresolved Mention" w:semiHidden="1" w:uiPriority="99" w:unhideWhenUsed="1"/>
-    <w:lsdException w:name="Smart Link" w:semiHidden="1" w:uiPriority="99" w:unhideWhenUsed="1"/>
   </w:latentStyles>
   <w:style w:type="paragraph" w:default="1" w:styleId="Normal">
     <w:name w:val="Normal"/>
@@ -7141,6 +7265,7 @@
     <w:uiPriority w:val="99"/>
     <w:semiHidden/>
     <w:unhideWhenUsed/>
+    <w:qFormat/>
     <w:tblPr>
       <w:tblInd w:w="0" w:type="dxa"/>
       <w:tblCellMar>
@@ -7161,6 +7286,7 @@
     <w:name w:val="Encadré"/>
     <w:basedOn w:val="Normal"/>
     <w:next w:val="Normal"/>
+    <w:rsid w:val="00E11212"/>
     <w:pPr>
       <w:pBdr>
         <w:top w:val="single" w:sz="6" w:space="1" w:color="auto" w:shadow="1"/>
@@ -7180,6 +7306,7 @@
     <w:name w:val="Question pcpale"/>
     <w:basedOn w:val="Normal"/>
     <w:next w:val="Question"/>
+    <w:rsid w:val="00E11212"/>
     <w:pPr>
       <w:spacing w:before="240"/>
       <w:ind w:left="709" w:hanging="709"/>
@@ -7194,6 +7321,7 @@
   <w:style w:type="paragraph" w:customStyle="1" w:styleId="Question">
     <w:name w:val="Question"/>
     <w:basedOn w:val="Normal"/>
+    <w:rsid w:val="00E11212"/>
     <w:pPr>
       <w:spacing w:before="120" w:after="120"/>
       <w:ind w:left="709" w:hanging="709"/>
@@ -7206,6 +7334,7 @@
   <w:style w:type="paragraph" w:styleId="Pieddepage">
     <w:name w:val="footer"/>
     <w:basedOn w:val="Normal"/>
+    <w:rsid w:val="00E11212"/>
     <w:pPr>
       <w:tabs>
         <w:tab w:val="center" w:pos="4536"/>
@@ -7216,6 +7345,7 @@
   <w:style w:type="character" w:customStyle="1" w:styleId="PieddepageCar">
     <w:name w:val="Pied de page Car"/>
     <w:basedOn w:val="Policepardfaut"/>
+    <w:rsid w:val="00E11212"/>
     <w:rPr>
       <w:rFonts w:ascii="Times New Roman" w:eastAsia="Times New Roman" w:hAnsi="Times New Roman" w:cs="Times New Roman"/>
       <w:lang w:eastAsia="fr-FR"/>
@@ -7224,6 +7354,7 @@
   <w:style w:type="paragraph" w:styleId="Corpsdetexte2">
     <w:name w:val="Body Text 2"/>
     <w:basedOn w:val="Normal"/>
+    <w:rsid w:val="00E11212"/>
     <w:rPr>
       <w:i/>
       <w:iCs/>
@@ -7234,6 +7365,7 @@
   <w:style w:type="character" w:customStyle="1" w:styleId="Corpsdetexte2Car">
     <w:name w:val="Corps de texte 2 Car"/>
     <w:basedOn w:val="Policepardfaut"/>
+    <w:rsid w:val="00E11212"/>
     <w:rPr>
       <w:rFonts w:ascii="Times New Roman" w:eastAsia="Times New Roman" w:hAnsi="Times New Roman" w:cs="Times New Roman"/>
       <w:i/>
@@ -7246,6 +7378,7 @@
   <w:style w:type="paragraph" w:styleId="En-tte">
     <w:name w:val="header"/>
     <w:basedOn w:val="Normal"/>
+    <w:rsid w:val="00E11212"/>
     <w:pPr>
       <w:tabs>
         <w:tab w:val="center" w:pos="4536"/>
@@ -7256,6 +7389,7 @@
   <w:style w:type="paragraph" w:customStyle="1" w:styleId="texte1">
     <w:name w:val="texte1"/>
     <w:basedOn w:val="Normal"/>
+    <w:rsid w:val="00E11212"/>
     <w:pPr>
       <w:spacing w:before="120"/>
       <w:ind w:left="2268" w:right="567"/>
@@ -7271,6 +7405,7 @@
     <w:name w:val="texte2pucecar"/>
     <w:basedOn w:val="texte1"/>
     <w:next w:val="Normal"/>
+    <w:rsid w:val="00E11212"/>
     <w:pPr>
       <w:numPr>
         <w:numId w:val="5"/>
@@ -7280,6 +7415,7 @@
   <w:style w:type="paragraph" w:styleId="Listenumros">
     <w:name w:val="List Number"/>
     <w:basedOn w:val="Liste"/>
+    <w:rsid w:val="00E11212"/>
     <w:pPr>
       <w:numPr>
         <w:numId w:val="8"/>
@@ -7295,6 +7431,7 @@
   <w:style w:type="paragraph" w:styleId="Liste">
     <w:name w:val="List"/>
     <w:basedOn w:val="Normal"/>
+    <w:rsid w:val="00E11212"/>
     <w:pPr>
       <w:ind w:left="283" w:hanging="283"/>
     </w:pPr>
@@ -7306,6 +7443,7 @@
   <w:style w:type="paragraph" w:customStyle="1" w:styleId="NormalpucenumroThierry">
     <w:name w:val="Normal à puce numéro Thierry"/>
     <w:basedOn w:val="Normal"/>
+    <w:rsid w:val="00E11212"/>
     <w:pPr>
       <w:numPr>
         <w:numId w:val="9"/>
@@ -7320,6 +7458,7 @@
     <w:name w:val="texte1 tête de paragraphe"/>
     <w:basedOn w:val="texte1"/>
     <w:next w:val="texte1"/>
+    <w:rsid w:val="00E11212"/>
     <w:pPr>
       <w:numPr>
         <w:numId w:val="7"/>
@@ -7337,6 +7476,7 @@
   <w:style w:type="paragraph" w:customStyle="1" w:styleId="retrait">
     <w:name w:val="retrait"/>
     <w:basedOn w:val="Normal"/>
+    <w:rsid w:val="00E11212"/>
     <w:pPr>
       <w:numPr>
         <w:numId w:val="6"/>
@@ -7352,6 +7492,7 @@
     <w:name w:val="Corps de texte à puce - Th"/>
     <w:basedOn w:val="Corpsdetexte-Th"/>
     <w:autoRedefine/>
+    <w:rsid w:val="00E11212"/>
     <w:pPr>
       <w:numPr>
         <w:numId w:val="10"/>
@@ -7367,6 +7508,7 @@
   <w:style w:type="paragraph" w:customStyle="1" w:styleId="Corpsdetexte-Th">
     <w:name w:val="Corps de texte - Th"/>
     <w:basedOn w:val="Corpsdetexte"/>
+    <w:rsid w:val="00E11212"/>
     <w:pPr>
       <w:pBdr>
         <w:top w:val="none" w:sz="0" w:space="0" w:color="auto"/>
@@ -7386,6 +7528,7 @@
   <w:style w:type="paragraph" w:styleId="Corpsdetexte">
     <w:name w:val="Body Text"/>
     <w:basedOn w:val="Normal"/>
+    <w:rsid w:val="00E11212"/>
     <w:pPr>
       <w:pBdr>
         <w:top w:val="single" w:sz="4" w:space="1" w:color="auto"/>
@@ -7405,6 +7548,7 @@
   <w:style w:type="paragraph" w:styleId="Retraitnormal">
     <w:name w:val="Normal Indent"/>
     <w:basedOn w:val="Normal"/>
+    <w:rsid w:val="00E11212"/>
     <w:pPr>
       <w:ind w:left="708"/>
     </w:pPr>
@@ -7476,6 +7620,7 @@
     <w:uiPriority w:val="39"/>
     <w:rsid w:val="00647A57"/>
     <w:tblPr>
+      <w:tblInd w:w="0" w:type="dxa"/>
       <w:tblBorders>
         <w:top w:val="single" w:sz="4" w:space="0" w:color="auto"/>
         <w:left w:val="single" w:sz="4" w:space="0" w:color="auto"/>
@@ -7484,6 +7629,12 @@
         <w:insideH w:val="single" w:sz="4" w:space="0" w:color="auto"/>
         <w:insideV w:val="single" w:sz="4" w:space="0" w:color="auto"/>
       </w:tblBorders>
+      <w:tblCellMar>
+        <w:top w:w="0" w:type="dxa"/>
+        <w:left w:w="108" w:type="dxa"/>
+        <w:bottom w:w="0" w:type="dxa"/>
+        <w:right w:w="108" w:type="dxa"/>
+      </w:tblCellMar>
     </w:tblPr>
   </w:style>
   <w:style w:type="paragraph" w:styleId="Paragraphedeliste">
@@ -7825,7 +7976,7 @@
       <w:szCs w:val="28"/>
     </w:rPr>
   </w:style>
-  <w:style w:type="character" w:styleId="Accentuationlgre">
+  <w:style w:type="character" w:styleId="Emphaseple">
     <w:name w:val="Subtle Emphasis"/>
     <w:basedOn w:val="Policepardfaut"/>
     <w:uiPriority w:val="19"/>
@@ -7837,7 +7988,7 @@
       <w:color w:val="595959" w:themeColor="text1" w:themeTint="A6"/>
     </w:rPr>
   </w:style>
-  <w:style w:type="character" w:styleId="Accentuationintense">
+  <w:style w:type="character" w:styleId="Emphaseintense">
     <w:name w:val="Intense Emphasis"/>
     <w:basedOn w:val="Policepardfaut"/>
     <w:uiPriority w:val="21"/>
@@ -7851,7 +8002,7 @@
       <w:color w:val="auto"/>
     </w:rPr>
   </w:style>
-  <w:style w:type="character" w:styleId="Rfrencelgre">
+  <w:style w:type="character" w:styleId="Rfrenceple">
     <w:name w:val="Subtle Reference"/>
     <w:basedOn w:val="Policepardfaut"/>
     <w:uiPriority w:val="31"/>
@@ -7912,6 +8063,52 @@
       <w:lang w:eastAsia="en-US"/>
     </w:rPr>
   </w:style>
+  <w:style w:type="paragraph" w:styleId="PrformatHTML">
+    <w:name w:val="HTML Preformatted"/>
+    <w:basedOn w:val="Normal"/>
+    <w:link w:val="PrformatHTMLCar"/>
+    <w:uiPriority w:val="99"/>
+    <w:unhideWhenUsed/>
+    <w:rsid w:val="009C3A4A"/>
+    <w:pPr>
+      <w:tabs>
+        <w:tab w:val="left" w:pos="916"/>
+        <w:tab w:val="left" w:pos="1832"/>
+        <w:tab w:val="left" w:pos="2748"/>
+        <w:tab w:val="left" w:pos="3664"/>
+        <w:tab w:val="left" w:pos="4580"/>
+        <w:tab w:val="left" w:pos="5496"/>
+        <w:tab w:val="left" w:pos="6412"/>
+        <w:tab w:val="left" w:pos="7328"/>
+        <w:tab w:val="left" w:pos="8244"/>
+        <w:tab w:val="left" w:pos="9160"/>
+        <w:tab w:val="left" w:pos="10076"/>
+        <w:tab w:val="left" w:pos="10992"/>
+        <w:tab w:val="left" w:pos="11908"/>
+        <w:tab w:val="left" w:pos="12824"/>
+        <w:tab w:val="left" w:pos="13740"/>
+        <w:tab w:val="left" w:pos="14656"/>
+      </w:tabs>
+      <w:spacing w:after="0" w:line="240" w:lineRule="auto"/>
+    </w:pPr>
+    <w:rPr>
+      <w:rFonts w:ascii="Courier New" w:eastAsia="Times New Roman" w:hAnsi="Courier New" w:cs="Courier New"/>
+      <w:sz w:val="20"/>
+      <w:szCs w:val="20"/>
+    </w:rPr>
+  </w:style>
+  <w:style w:type="character" w:customStyle="1" w:styleId="PrformatHTMLCar">
+    <w:name w:val="Préformaté HTML Car"/>
+    <w:basedOn w:val="Policepardfaut"/>
+    <w:link w:val="PrformatHTML"/>
+    <w:uiPriority w:val="99"/>
+    <w:rsid w:val="009C3A4A"/>
+    <w:rPr>
+      <w:rFonts w:ascii="Courier New" w:eastAsia="Times New Roman" w:hAnsi="Courier New" w:cs="Courier New"/>
+      <w:sz w:val="20"/>
+      <w:szCs w:val="20"/>
+    </w:rPr>
+  </w:style>
 </w:styles>
 </file>
 
@@ -7958,7 +8155,7 @@
     </a:clrScheme>
     <a:fontScheme name="Office">
       <a:majorFont>
-        <a:latin typeface="Calibri Light" panose="020F0302020204030204"/>
+        <a:latin typeface="Calibri Light"/>
         <a:ea typeface=""/>
         <a:cs typeface=""/>
         <a:font script="Jpan" typeface="游ゴシック Light"/>
@@ -8010,7 +8207,7 @@
         <a:font script="Tfng" typeface="Ebrima"/>
       </a:majorFont>
       <a:minorFont>
-        <a:latin typeface="Calibri" panose="020F0502020204030204"/>
+        <a:latin typeface="Calibri"/>
         <a:ea typeface=""/>
         <a:cs typeface=""/>
         <a:font script="Jpan" typeface="游明朝"/>
@@ -8204,7 +8401,7 @@
   <a:extraClrSchemeLst/>
   <a:extLst>
     <a:ext uri="{05A4C25C-085E-4340-85A3-A5531E510DB2}">
-      <thm15:themeFamily xmlns:thm15="http://schemas.microsoft.com/office/thememl/2012/main" name="Office Theme" id="{62F939B6-93AF-4DB8-9C6B-D6C7DFDC589F}" vid="{4A3C46E8-61CC-4603-A589-7422A47A8E4A}"/>
+      <thm15:themeFamily xmlns:thm15="http://schemas.microsoft.com/office/thememl/2012/main" xmlns="" name="Office Theme" id="{62F939B6-93AF-4DB8-9C6B-D6C7DFDC589F}" vid="{4A3C46E8-61CC-4603-A589-7422A47A8E4A}"/>
     </a:ext>
   </a:extLst>
 </a:theme>
@@ -8215,7 +8412,7 @@
 </file>
 
 <file path=customXml/itemProps1.xml><?xml version="1.0" encoding="utf-8"?>
-<ds:datastoreItem xmlns:ds="http://schemas.openxmlformats.org/officeDocument/2006/customXml" ds:itemID="{BF032F93-26EF-4FB7-B454-BCB7A643AF47}">
+<ds:datastoreItem xmlns:ds="http://schemas.openxmlformats.org/officeDocument/2006/customXml" ds:itemID="{3BBA3B88-636C-4991-B28D-22FCC4B56400}">
   <ds:schemaRefs>
     <ds:schemaRef ds:uri="http://schemas.openxmlformats.org/officeDocument/2006/bibliography"/>
   </ds:schemaRefs>

</xml_diff>